<commit_message>
Create notes- file about BLE add FreeRTOS example prj Add some to RTOS notes
</commit_message>
<xml_diff>
--- a/RTOS/Notes.docx
+++ b/RTOS/Notes.docx
@@ -91,6 +91,7 @@
         </w:rPr>
         <w:t>Сопрограмма(</w:t>
       </w:r>
+      <w:proofErr w:type="spellStart"/>
       <w:r>
         <w:rPr>
           <w:b/>
@@ -100,6 +101,7 @@
         </w:rPr>
         <w:t>coroutine</w:t>
       </w:r>
+      <w:proofErr w:type="spellEnd"/>
       <w:r>
         <w:rPr>
           <w:b/>
@@ -161,142 +163,58 @@
         <w:t>поток</w:t>
       </w:r>
       <w:r>
-        <w:t xml:space="preserve"> и т.п) может быть бесконечна. </w:t>
+        <w:t xml:space="preserve"> и </w:t>
+      </w:r>
+      <w:proofErr w:type="spellStart"/>
+      <w:r>
+        <w:t>т.п</w:t>
+      </w:r>
+      <w:proofErr w:type="spellEnd"/>
+      <w:r>
+        <w:t xml:space="preserve">) может быть бесконечна. </w:t>
       </w:r>
     </w:p>
     <w:p>
       <w:pPr>
         <w:pStyle w:val="2"/>
-        <w:rPr>
-          <w:lang w:val="en-US"/>
-        </w:rPr>
-      </w:pPr>
+      </w:pPr>
+      <w:proofErr w:type="spellStart"/>
       <w:r>
         <w:rPr>
           <w:lang w:val="en-US"/>
         </w:rPr>
         <w:t>FreeRTOS</w:t>
       </w:r>
+      <w:proofErr w:type="spellEnd"/>
     </w:p>
     <w:p>
       <w:pPr>
         <w:ind w:firstLine="567"/>
       </w:pPr>
       <w:r>
-        <w:t>Прототип</w:t>
-      </w:r>
-      <w:r>
-        <w:t xml:space="preserve"> </w:t>
-      </w:r>
-      <w:r>
-        <w:t>ф</w:t>
-      </w:r>
-      <w:r>
-        <w:t>-</w:t>
-      </w:r>
-      <w:r>
-        <w:t>ии</w:t>
-      </w:r>
-      <w:r>
-        <w:t xml:space="preserve"> </w:t>
-      </w:r>
-      <w:r>
-        <w:t>простоя (если</w:t>
-      </w:r>
-      <w:r>
-        <w:t xml:space="preserve"> </w:t>
-      </w:r>
-      <w:r>
-        <w:t>она</w:t>
-      </w:r>
-      <w:r>
-        <w:t xml:space="preserve"> </w:t>
-      </w:r>
-      <w:r>
-        <w:t>не</w:t>
-      </w:r>
-      <w:r>
-        <w:t xml:space="preserve"> </w:t>
-      </w:r>
-      <w:r>
-        <w:t>является</w:t>
-      </w:r>
-      <w:r>
-        <w:t xml:space="preserve"> </w:t>
-      </w:r>
-      <w:r>
-        <w:t>фоновой</w:t>
-      </w:r>
-      <w:r>
-        <w:t xml:space="preserve">, </w:t>
-      </w:r>
-      <w:r>
-        <w:t>т</w:t>
-      </w:r>
+        <w:t xml:space="preserve">Создание минимального проекта </w:t>
+      </w:r>
+      <w:hyperlink r:id="rId6" w:history="1">
+        <w:r>
+          <w:rPr>
+            <w:rStyle w:val="a4"/>
+          </w:rPr>
+          <w:t>тут</w:t>
+        </w:r>
+      </w:hyperlink>
+      <w:r>
+        <w:t xml:space="preserve"> и </w:t>
+      </w:r>
+      <w:hyperlink r:id="rId7" w:history="1">
+        <w:r>
+          <w:rPr>
+            <w:rStyle w:val="a4"/>
+          </w:rPr>
+          <w:t>тут</w:t>
+        </w:r>
+      </w:hyperlink>
       <w:r>
         <w:t>.</w:t>
-      </w:r>
-      <w:r>
-        <w:t>е</w:t>
-      </w:r>
-      <w:r>
-        <w:t xml:space="preserve">. </w:t>
-      </w:r>
-      <w:r>
-        <w:rPr>
-          <w:lang w:val="en-US"/>
-        </w:rPr>
-        <w:t>configUSE</w:t>
-      </w:r>
-      <w:r>
-        <w:t>_</w:t>
-      </w:r>
-      <w:r>
-        <w:rPr>
-          <w:lang w:val="en-US"/>
-        </w:rPr>
-        <w:t>IDLE</w:t>
-      </w:r>
-      <w:r>
-        <w:t>_</w:t>
-      </w:r>
-      <w:proofErr w:type="gramStart"/>
-      <w:r>
-        <w:rPr>
-          <w:lang w:val="en-US"/>
-        </w:rPr>
-        <w:t>HOOK</w:t>
-      </w:r>
-      <w:r>
-        <w:t xml:space="preserve"> !</w:t>
-      </w:r>
-      <w:proofErr w:type="gramEnd"/>
-      <w:r>
-        <w:t>= 0</w:t>
-      </w:r>
-      <w:r>
-        <w:t>)</w:t>
-      </w:r>
-      <w:r>
-        <w:t xml:space="preserve"> </w:t>
-      </w:r>
-      <w:r>
-        <w:t>типа</w:t>
-      </w:r>
-      <w:r>
-        <w:t xml:space="preserve"> “</w:t>
-      </w:r>
-      <w:r>
-        <w:rPr>
-          <w:lang w:val="en-US"/>
-        </w:rPr>
-        <w:t>ApplicationIdleHook</w:t>
-      </w:r>
-      <w:r>
-        <w:t xml:space="preserve">()” </w:t>
-      </w:r>
-      <w:r>
-        <w:t>можно использовать для получения информации о простое процессора, реализовав инкрементацию переменной в ее теле. Либо можно отправлять процессор в сон, например.</w:t>
       </w:r>
     </w:p>
     <w:p>
@@ -304,16 +222,104 @@
         <w:ind w:firstLine="567"/>
       </w:pPr>
       <w:r>
-        <w:t>Блокирование задачи</w:t>
+        <w:t>Создание задачи</w:t>
+      </w:r>
+      <w:r>
+        <w:t>-</w:t>
+      </w:r>
+      <w:r>
+        <w:t xml:space="preserve"> </w:t>
+      </w:r>
+      <w:proofErr w:type="spellStart"/>
+      <w:proofErr w:type="gramStart"/>
+      <w:r>
+        <w:rPr>
+          <w:lang w:val="en-US"/>
+        </w:rPr>
+        <w:t>TaskCreate</w:t>
+      </w:r>
+      <w:proofErr w:type="spellEnd"/>
+      <w:r>
+        <w:t>(</w:t>
+      </w:r>
+      <w:proofErr w:type="gramEnd"/>
+      <w:r>
+        <w:t>)</w:t>
+      </w:r>
+      <w:r>
+        <w:t xml:space="preserve">. </w:t>
+      </w:r>
+      <w:r>
+        <w:t xml:space="preserve">При создании задачи в памяти создаются две сущности типа </w:t>
+      </w:r>
+      <w:r>
+        <w:rPr>
+          <w:lang w:val="en-US"/>
+        </w:rPr>
+        <w:t>stack</w:t>
+      </w:r>
+      <w:r>
+        <w:t xml:space="preserve"> </w:t>
+      </w:r>
+      <w:r>
+        <w:t xml:space="preserve">и </w:t>
+      </w:r>
+      <w:r>
+        <w:rPr>
+          <w:lang w:val="en-US"/>
+        </w:rPr>
+        <w:t>TCB</w:t>
+      </w:r>
+      <w:r>
+        <w:t xml:space="preserve">- </w:t>
+      </w:r>
+      <w:r>
+        <w:rPr>
+          <w:lang w:val="en-US"/>
+        </w:rPr>
+        <w:t>task</w:t>
+      </w:r>
+      <w:r>
+        <w:t xml:space="preserve"> </w:t>
+      </w:r>
+      <w:r>
+        <w:rPr>
+          <w:lang w:val="en-US"/>
+        </w:rPr>
+        <w:t>control</w:t>
+      </w:r>
+      <w:r>
+        <w:t xml:space="preserve"> </w:t>
+      </w:r>
+      <w:r>
+        <w:rPr>
+          <w:lang w:val="en-US"/>
+        </w:rPr>
+        <w:t>block</w:t>
       </w:r>
       <w:r>
         <w:t xml:space="preserve"> (</w:t>
       </w:r>
       <w:r>
-        <w:rPr>
-          <w:lang w:val="en-US"/>
-        </w:rPr>
-        <w:t>eBlocked</w:t>
+        <w:t>содержит в себе информацию о задаче, по типу дескриптора</w:t>
+      </w:r>
+      <w:r>
+        <w:t xml:space="preserve"> и т.п.</w:t>
+      </w:r>
+      <w:r>
+        <w:t>)</w:t>
+      </w:r>
+      <w:r>
+        <w:t>. Блокирование задачи</w:t>
+      </w:r>
+      <w:r>
+        <w:t xml:space="preserve"> (</w:t>
+      </w:r>
+      <w:r>
+        <w:rPr>
+          <w:lang w:val="en-US"/>
+        </w:rPr>
+        <w:t>Blocked</w:t>
       </w:r>
       <w:r>
         <w:t xml:space="preserve"> </w:t>
@@ -328,63 +334,169 @@
         <w:t>)</w:t>
       </w:r>
       <w:r>
-        <w:t xml:space="preserve"> </w:t>
-      </w:r>
-      <w:r>
-        <w:t xml:space="preserve">(ее отложенная работа\работа через </w:t>
-      </w:r>
+        <w:t xml:space="preserve">, т.е. </w:t>
+      </w:r>
+      <w:r>
+        <w:t>ее отложенную работу\работу через интервалы</w:t>
+      </w:r>
+      <w:r>
+        <w:t xml:space="preserve">, можно реализовать через </w:t>
+      </w:r>
+      <w:r>
+        <w:rPr>
+          <w:lang w:val="en-US"/>
+        </w:rPr>
+        <w:t>API</w:t>
+      </w:r>
+      <w:r>
+        <w:t xml:space="preserve"> </w:t>
+      </w:r>
+      <w:r>
+        <w:t xml:space="preserve">функции </w:t>
+      </w:r>
+      <w:proofErr w:type="spellStart"/>
       <w:proofErr w:type="gramStart"/>
       <w:r>
-        <w:t xml:space="preserve">интервалы </w:t>
-      </w:r>
-      <w:r>
-        <w:t>&gt;</w:t>
+        <w:rPr>
+          <w:lang w:val="en-US"/>
+        </w:rPr>
+        <w:t>TaskDelay</w:t>
+      </w:r>
+      <w:proofErr w:type="spellEnd"/>
+      <w:r>
+        <w:t>(</w:t>
       </w:r>
       <w:proofErr w:type="gramEnd"/>
       <w:r>
-        <w:t xml:space="preserve"> </w:t>
-      </w:r>
-      <w:r>
-        <w:rPr>
-          <w:lang w:val="en-US"/>
-        </w:rPr>
-        <w:t>taskTick</w:t>
-      </w:r>
-      <w:r>
-        <w:t xml:space="preserve">) можно реализовать через </w:t>
-      </w:r>
-      <w:r>
-        <w:rPr>
-          <w:lang w:val="en-US"/>
-        </w:rPr>
-        <w:t>API</w:t>
-      </w:r>
-      <w:r>
-        <w:t xml:space="preserve"> </w:t>
-      </w:r>
-      <w:r>
-        <w:t xml:space="preserve">функции </w:t>
-      </w:r>
-      <w:r>
-        <w:rPr>
-          <w:lang w:val="en-US"/>
-        </w:rPr>
-        <w:t>vTaskDelay</w:t>
-      </w:r>
-      <w:r>
-        <w:t xml:space="preserve">() </w:t>
+        <w:t xml:space="preserve">) </w:t>
       </w:r>
       <w:r>
         <w:t xml:space="preserve">или </w:t>
       </w:r>
-      <w:r>
-        <w:rPr>
-          <w:lang w:val="en-US"/>
-        </w:rPr>
-        <w:t>vTaskDelayUntil</w:t>
-      </w:r>
+      <w:proofErr w:type="spellStart"/>
+      <w:r>
+        <w:rPr>
+          <w:lang w:val="en-US"/>
+        </w:rPr>
+        <w:t>TaskDelayUntil</w:t>
+      </w:r>
+      <w:proofErr w:type="spellEnd"/>
       <w:r>
         <w:t>()</w:t>
+      </w:r>
+      <w:r>
+        <w:t>. Прототип</w:t>
+      </w:r>
+      <w:r>
+        <w:t xml:space="preserve"> </w:t>
+      </w:r>
+      <w:r>
+        <w:t>задачи</w:t>
+      </w:r>
+      <w:r>
+        <w:t xml:space="preserve"> </w:t>
+      </w:r>
+      <w:r>
+        <w:t>простоя (если</w:t>
+      </w:r>
+      <w:r>
+        <w:t xml:space="preserve"> </w:t>
+      </w:r>
+      <w:r>
+        <w:t>она</w:t>
+      </w:r>
+      <w:r>
+        <w:t xml:space="preserve"> </w:t>
+      </w:r>
+      <w:r>
+        <w:t>не</w:t>
+      </w:r>
+      <w:r>
+        <w:t xml:space="preserve"> </w:t>
+      </w:r>
+      <w:r>
+        <w:t>является</w:t>
+      </w:r>
+      <w:r>
+        <w:t xml:space="preserve"> </w:t>
+      </w:r>
+      <w:r>
+        <w:t>фоновой</w:t>
+      </w:r>
+      <w:r>
+        <w:t xml:space="preserve">, </w:t>
+      </w:r>
+      <w:r>
+        <w:t>т</w:t>
+      </w:r>
+      <w:r>
+        <w:t>.</w:t>
+      </w:r>
+      <w:r>
+        <w:t>е</w:t>
+      </w:r>
+      <w:r>
+        <w:t xml:space="preserve">. </w:t>
+      </w:r>
+      <w:proofErr w:type="spellStart"/>
+      <w:r>
+        <w:rPr>
+          <w:lang w:val="en-US"/>
+        </w:rPr>
+        <w:t>configUSE</w:t>
+      </w:r>
+      <w:proofErr w:type="spellEnd"/>
+      <w:r>
+        <w:t>_</w:t>
+      </w:r>
+      <w:r>
+        <w:rPr>
+          <w:lang w:val="en-US"/>
+        </w:rPr>
+        <w:t>IDLE</w:t>
+      </w:r>
+      <w:r>
+        <w:t>_</w:t>
+      </w:r>
+      <w:proofErr w:type="gramStart"/>
+      <w:r>
+        <w:rPr>
+          <w:lang w:val="en-US"/>
+        </w:rPr>
+        <w:t>HOOK</w:t>
+      </w:r>
+      <w:r>
+        <w:t xml:space="preserve"> !</w:t>
+      </w:r>
+      <w:proofErr w:type="gramEnd"/>
+      <w:r>
+        <w:t>= 0</w:t>
+      </w:r>
+      <w:r>
+        <w:t>)</w:t>
+      </w:r>
+      <w:r>
+        <w:t xml:space="preserve"> </w:t>
+      </w:r>
+      <w:r>
+        <w:t>типа</w:t>
+      </w:r>
+      <w:r>
+        <w:t xml:space="preserve"> “</w:t>
+      </w:r>
+      <w:proofErr w:type="spellStart"/>
+      <w:r>
+        <w:rPr>
+          <w:lang w:val="en-US"/>
+        </w:rPr>
+        <w:t>ApplicationIdleHook</w:t>
+      </w:r>
+      <w:proofErr w:type="spellEnd"/>
+      <w:r>
+        <w:t xml:space="preserve">()” </w:t>
+      </w:r>
+      <w:r>
+        <w:t>можно использовать для получения информации о простое процессора, реализовав инкрементацию переменной в ее теле. Либо можно отправлять процессор в сон, например.</w:t>
       </w:r>
     </w:p>
     <w:p>
@@ -392,21 +504,136 @@
         <w:ind w:firstLine="567"/>
       </w:pPr>
       <w:r>
-        <w:t xml:space="preserve">Создание задачи </w:t>
-      </w:r>
+        <w:t>Запуск планировщика</w:t>
+      </w:r>
+      <w:r>
+        <w:t>-</w:t>
+      </w:r>
+      <w:r>
+        <w:t xml:space="preserve"> </w:t>
+      </w:r>
+      <w:proofErr w:type="spellStart"/>
       <w:proofErr w:type="gramStart"/>
       <w:r>
         <w:rPr>
           <w:lang w:val="en-US"/>
         </w:rPr>
-        <w:t>vTaskCreate</w:t>
-      </w:r>
+        <w:t>TaskStartScheduler</w:t>
+      </w:r>
+      <w:proofErr w:type="spellEnd"/>
       <w:r>
         <w:t>(</w:t>
       </w:r>
       <w:proofErr w:type="gramEnd"/>
       <w:r>
+        <w:t xml:space="preserve">). </w:t>
+      </w:r>
+      <w:r>
+        <w:t>Алгоритм планирования выбирает задачу из пула задач имеющих статус</w:t>
+      </w:r>
+      <w:r>
+        <w:t xml:space="preserve"> </w:t>
+      </w:r>
+      <w:r>
+        <w:rPr>
+          <w:lang w:val="en-US"/>
+        </w:rPr>
+        <w:t>Ready</w:t>
+      </w:r>
+      <w:r>
+        <w:t xml:space="preserve"> </w:t>
+      </w:r>
+      <w:r>
+        <w:t>по приоритетам</w:t>
+      </w:r>
+      <w:r>
+        <w:t xml:space="preserve">, </w:t>
+      </w:r>
+      <w:r>
+        <w:t xml:space="preserve">по умолчанию планировщик работает на </w:t>
+      </w:r>
+      <w:r>
+        <w:t>“</w:t>
+      </w:r>
+      <w:r>
+        <w:t>упреждение</w:t>
+      </w:r>
+      <w:r>
+        <w:t>”</w:t>
+      </w:r>
+      <w:r>
+        <w:t xml:space="preserve"> </w:t>
+      </w:r>
+      <w:r>
+        <w:t>(</w:t>
+      </w:r>
+      <w:proofErr w:type="spellStart"/>
+      <w:r>
+        <w:rPr>
+          <w:lang w:val="en-US"/>
+        </w:rPr>
+        <w:t>configUSE</w:t>
+      </w:r>
+      <w:proofErr w:type="spellEnd"/>
+      <w:r>
+        <w:t>_</w:t>
+      </w:r>
+      <w:r>
+        <w:rPr>
+          <w:lang w:val="en-US"/>
+        </w:rPr>
+        <w:t>PREEMPTION</w:t>
+      </w:r>
+      <w:r>
+        <w:t xml:space="preserve"> = </w:t>
+      </w:r>
+      <w:r>
+        <w:t>1</w:t>
+      </w:r>
+      <w:r>
         <w:t>)</w:t>
+      </w:r>
+      <w:r>
+        <w:t xml:space="preserve">, </w:t>
+      </w:r>
+      <w:r>
+        <w:t>кроме того для задач с равными приоритетами используется разделение времени (</w:t>
+      </w:r>
+      <w:r>
+        <w:rPr>
+          <w:lang w:val="en-US"/>
+        </w:rPr>
+        <w:t>configures</w:t>
+      </w:r>
+      <w:r>
+        <w:t>_</w:t>
+      </w:r>
+      <w:r>
+        <w:rPr>
+          <w:lang w:val="en-US"/>
+        </w:rPr>
+        <w:t>TIME</w:t>
+      </w:r>
+      <w:r>
+        <w:t>_</w:t>
+      </w:r>
+      <w:r>
+        <w:rPr>
+          <w:lang w:val="en-US"/>
+        </w:rPr>
+        <w:t>SLICING</w:t>
+      </w:r>
+      <w:r>
+        <w:t xml:space="preserve"> = 1</w:t>
+      </w:r>
+      <w:r>
+        <w:t>)</w:t>
+      </w:r>
+      <w:r>
+        <w:t>.</w:t>
+      </w:r>
+      <w:r>
+        <w:t xml:space="preserve"> </w:t>
       </w:r>
     </w:p>
     <w:p>
@@ -414,21 +641,54 @@
         <w:ind w:firstLine="567"/>
       </w:pPr>
       <w:r>
-        <w:t xml:space="preserve">Запуск планировщика </w:t>
-      </w:r>
-      <w:proofErr w:type="gramStart"/>
-      <w:r>
-        <w:rPr>
-          <w:lang w:val="en-US"/>
-        </w:rPr>
-        <w:t>vTaskStartScheduler</w:t>
-      </w:r>
-      <w:r>
-        <w:t>(</w:t>
-      </w:r>
-      <w:proofErr w:type="gramEnd"/>
-      <w:r>
-        <w:t xml:space="preserve">) </w:t>
+        <w:t>Очереди используются для передачи данных между задачами и имеют определенный тип доступа\хранения</w:t>
+      </w:r>
+      <w:r>
+        <w:t>. С их помощью возможно блокировать задачи, например</w:t>
+      </w:r>
+      <w:r>
+        <w:t>,</w:t>
+      </w:r>
+      <w:r>
+        <w:t xml:space="preserve"> если нету команд\данных</w:t>
+      </w:r>
+      <w:r>
+        <w:t xml:space="preserve"> (</w:t>
+      </w:r>
+      <w:proofErr w:type="spellStart"/>
+      <w:r>
+        <w:t>типо</w:t>
+      </w:r>
+      <w:proofErr w:type="spellEnd"/>
+      <w:r>
+        <w:t xml:space="preserve"> паузы)</w:t>
+      </w:r>
+      <w:r>
+        <w:t>.</w:t>
+      </w:r>
+      <w:r>
+        <w:t xml:space="preserve"> </w:t>
+      </w:r>
+      <w:r>
+        <w:t>Так же можно выстраивать последовательность команд, выполняемых</w:t>
+      </w:r>
+      <w:r>
+        <w:t xml:space="preserve"> </w:t>
+      </w:r>
+      <w:r>
+        <w:t>задачей</w:t>
+      </w:r>
+      <w:r>
+        <w:t xml:space="preserve"> (например, направления движения)</w:t>
+      </w:r>
+      <w:r>
+        <w:t xml:space="preserve">. </w:t>
+      </w:r>
+      <w:r>
+        <w:t>Очереди можно собирать в группы.</w:t>
+      </w:r>
+      <w:r>
+        <w:t xml:space="preserve"> Как вариант очередь можно формировать из указателей (для экономии выделяемой памяти, однако необходимо правильно с ними работать). </w:t>
       </w:r>
     </w:p>
     <w:p>
@@ -436,115 +696,750 @@
         <w:ind w:firstLine="567"/>
       </w:pPr>
       <w:r>
-        <w:t>Алгоритм планирования выбирает задачу из пула задач имеющих статус</w:t>
-      </w:r>
-      <w:r>
-        <w:t xml:space="preserve"> </w:t>
-      </w:r>
-      <w:r>
-        <w:rPr>
-          <w:lang w:val="en-US"/>
-        </w:rPr>
-        <w:t>eReady</w:t>
-      </w:r>
-      <w:r>
-        <w:t xml:space="preserve"> </w:t>
-      </w:r>
-      <w:r>
-        <w:t>по приоритетам</w:t>
+        <w:t>Возм</w:t>
+      </w:r>
+      <w:r>
+        <w:t>ожность организации программных таймеров</w:t>
+      </w:r>
+      <w:r>
+        <w:t>.</w:t>
+      </w:r>
+      <w:r>
+        <w:t xml:space="preserve"> Можно организовать перезапуск таймера из задачи, например</w:t>
+      </w:r>
+      <w:r>
+        <w:t>,</w:t>
+      </w:r>
+      <w:r>
+        <w:t xml:space="preserve"> однократно пере включая подсветку (на заданное время) при нажатии на клавишу.</w:t>
+      </w:r>
+    </w:p>
+    <w:p>
+      <w:pPr>
+        <w:ind w:firstLine="567"/>
+      </w:pPr>
+      <w:r>
+        <w:t>Про память. Для работы с динамическим выделением памяти используются, в том числе, ф-</w:t>
+      </w:r>
+      <w:proofErr w:type="spellStart"/>
+      <w:r>
+        <w:t>ии</w:t>
+      </w:r>
+      <w:proofErr w:type="spellEnd"/>
+      <w:r>
+        <w:t xml:space="preserve"> </w:t>
+      </w:r>
+      <w:proofErr w:type="spellStart"/>
+      <w:proofErr w:type="gramStart"/>
+      <w:r>
+        <w:rPr>
+          <w:lang w:val="en-US"/>
+        </w:rPr>
+        <w:t>PortMalloc</w:t>
+      </w:r>
+      <w:proofErr w:type="spellEnd"/>
+      <w:r>
+        <w:t>(</w:t>
+      </w:r>
+      <w:proofErr w:type="gramEnd"/>
+      <w:r>
+        <w:t xml:space="preserve">) </w:t>
+      </w:r>
+      <w:r>
+        <w:t xml:space="preserve">и  </w:t>
+      </w:r>
+      <w:proofErr w:type="spellStart"/>
+      <w:r>
+        <w:rPr>
+          <w:lang w:val="en-US"/>
+        </w:rPr>
+        <w:t>PortFree</w:t>
+      </w:r>
+      <w:proofErr w:type="spellEnd"/>
+      <w:r>
+        <w:t xml:space="preserve">(). </w:t>
+      </w:r>
+      <w:r>
+        <w:t xml:space="preserve">Ядро ОС поддерживает несколько моделей памяти типа </w:t>
+      </w:r>
+      <w:r>
+        <w:rPr>
+          <w:lang w:val="en-US"/>
+        </w:rPr>
+        <w:t>heap</w:t>
+      </w:r>
+      <w:r>
+        <w:t>_1.</w:t>
+      </w:r>
+      <w:r>
+        <w:rPr>
+          <w:lang w:val="en-US"/>
+        </w:rPr>
+        <w:t>c</w:t>
       </w:r>
       <w:r>
         <w:t xml:space="preserve">, </w:t>
       </w:r>
       <w:r>
-        <w:t xml:space="preserve">по умолчанию планировщик не может менять приоритет и работает на </w:t>
-      </w:r>
-      <w:r>
-        <w:t>“</w:t>
-      </w:r>
-      <w:r>
-        <w:t>упреждение</w:t>
-      </w:r>
-      <w:r>
-        <w:t>”</w:t>
-      </w:r>
-      <w:r>
-        <w:t xml:space="preserve"> </w:t>
+        <w:rPr>
+          <w:lang w:val="en-US"/>
+        </w:rPr>
+        <w:t>heap</w:t>
+      </w:r>
+      <w:r>
+        <w:t>_2.</w:t>
+      </w:r>
+      <w:r>
+        <w:rPr>
+          <w:lang w:val="en-US"/>
+        </w:rPr>
+        <w:t>c</w:t>
+      </w:r>
+      <w:r>
+        <w:t xml:space="preserve"> </w:t>
+      </w:r>
+      <w:r>
+        <w:t xml:space="preserve">и т.п. Подробнее </w:t>
+      </w:r>
+      <w:hyperlink r:id="rId8" w:history="1">
+        <w:r>
+          <w:rPr>
+            <w:rStyle w:val="a4"/>
+          </w:rPr>
+          <w:t>тут</w:t>
+        </w:r>
+      </w:hyperlink>
+      <w:r>
+        <w:t>.</w:t>
+      </w:r>
+    </w:p>
+    <w:p>
+      <w:pPr>
+        <w:ind w:firstLine="567"/>
+      </w:pPr>
+      <w:r>
+        <w:t xml:space="preserve">Для работы вне ОС, в прерываниях например, нежелательно пользоваться стандартными функциями </w:t>
+      </w:r>
+      <w:r>
+        <w:rPr>
+          <w:lang w:val="en-US"/>
+        </w:rPr>
+        <w:t>API</w:t>
+      </w:r>
+      <w:r>
+        <w:t>. Лучше использовать специальные, по типу тех</w:t>
+      </w:r>
+      <w:r>
+        <w:t>,</w:t>
+      </w:r>
+      <w:r>
+        <w:t xml:space="preserve"> что имеют окончание …</w:t>
+      </w:r>
+      <w:proofErr w:type="gramStart"/>
+      <w:r>
+        <w:rPr>
+          <w:lang w:val="en-US"/>
+        </w:rPr>
+        <w:t>ISR</w:t>
       </w:r>
       <w:r>
         <w:t>(</w:t>
       </w:r>
-      <w:r>
-        <w:rPr>
-          <w:lang w:val="en-US"/>
-        </w:rPr>
-        <w:t>configUSE</w:t>
-      </w:r>
-      <w:r>
-        <w:t>_</w:t>
-      </w:r>
-      <w:r>
-        <w:rPr>
-          <w:lang w:val="en-US"/>
-        </w:rPr>
-        <w:t>PREEMPTION</w:t>
-      </w:r>
-      <w:r>
-        <w:t xml:space="preserve"> = </w:t>
-      </w:r>
-      <w:r>
-        <w:t>1</w:t>
-      </w:r>
+      <w:proofErr w:type="gramEnd"/>
       <w:r>
         <w:t>)</w:t>
       </w:r>
-      <w:r>
-        <w:t xml:space="preserve">, </w:t>
-      </w:r>
-      <w:r>
-        <w:t>кроме того для задач с равными приоритетами используется разделение времени (</w:t>
-      </w:r>
-      <w:r>
-        <w:rPr>
-          <w:lang w:val="en-US"/>
-        </w:rPr>
-        <w:t>configures</w:t>
-      </w:r>
-      <w:r>
-        <w:t>_</w:t>
-      </w:r>
-      <w:r>
-        <w:rPr>
-          <w:lang w:val="en-US"/>
-        </w:rPr>
-        <w:t>TIME</w:t>
-      </w:r>
-      <w:r>
-        <w:t>_</w:t>
-      </w:r>
-      <w:r>
-        <w:rPr>
-          <w:lang w:val="en-US"/>
-        </w:rPr>
-        <w:t>SLICING</w:t>
-      </w:r>
-      <w:r>
-        <w:t xml:space="preserve"> = 1</w:t>
-      </w:r>
+    </w:p>
+    <w:p>
+      <w:pPr>
+        <w:ind w:firstLine="567"/>
+      </w:pPr>
+      <w:r>
+        <w:lastRenderedPageBreak/>
+        <w:t>Семафор</w:t>
+      </w:r>
+      <w:r>
+        <w:t xml:space="preserve"> (подробнее </w:t>
+      </w:r>
+      <w:r>
+        <w:t xml:space="preserve">в </w:t>
+      </w:r>
+      <w:proofErr w:type="spellStart"/>
+      <w:r>
+        <w:t>semphr.h</w:t>
+      </w:r>
+      <w:proofErr w:type="spellEnd"/>
       <w:r>
         <w:t>)</w:t>
       </w:r>
       <w:r>
+        <w:t xml:space="preserve"> можно рассматривать как очередь длинной в один элемент, т.е. семафор может блокировать и запускать задачу.</w:t>
+      </w:r>
+      <w:r>
+        <w:t xml:space="preserve"> Его преимущество в экономии памяти и малом кол-ве функций </w:t>
+      </w:r>
+      <w:r>
+        <w:rPr>
+          <w:lang w:val="en-US"/>
+        </w:rPr>
+        <w:t>API</w:t>
+      </w:r>
+      <w:r>
         <w:t>.</w:t>
       </w:r>
       <w:r>
-        <w:t xml:space="preserve">  </w:t>
+        <w:t xml:space="preserve"> </w:t>
+      </w:r>
+      <w:r>
+        <w:t>Семафор снимается автоматически после вызова ф-</w:t>
+      </w:r>
+      <w:proofErr w:type="spellStart"/>
+      <w:r>
+        <w:t>ии</w:t>
+      </w:r>
+      <w:proofErr w:type="spellEnd"/>
+      <w:r>
+        <w:t xml:space="preserve"> </w:t>
+      </w:r>
+      <w:proofErr w:type="spellStart"/>
+      <w:proofErr w:type="gramStart"/>
+      <w:r>
+        <w:rPr>
+          <w:lang w:val="en-US"/>
+        </w:rPr>
+        <w:t>xSemaphoreTake</w:t>
+      </w:r>
+      <w:proofErr w:type="spellEnd"/>
+      <w:r>
+        <w:t>(</w:t>
+      </w:r>
+      <w:proofErr w:type="gramEnd"/>
+      <w:r>
+        <w:t>)</w:t>
+      </w:r>
+      <w:r>
+        <w:t xml:space="preserve"> в теле задачи</w:t>
+      </w:r>
+      <w:r>
+        <w:t>.</w:t>
+      </w:r>
+      <w:r>
+        <w:t xml:space="preserve"> </w:t>
+      </w:r>
+      <w:r>
+        <w:t xml:space="preserve">Возможен вариант организации счетного семафора </w:t>
+      </w:r>
+      <w:proofErr w:type="spellStart"/>
+      <w:proofErr w:type="gramStart"/>
+      <w:r>
+        <w:rPr>
+          <w:lang w:val="en-US"/>
+        </w:rPr>
+        <w:t>xSemaphoreCreateCounting</w:t>
+      </w:r>
+      <w:proofErr w:type="spellEnd"/>
+      <w:r>
+        <w:t>(</w:t>
+      </w:r>
+      <w:proofErr w:type="gramEnd"/>
+      <w:r>
+        <w:t>)</w:t>
+      </w:r>
+      <w:r>
+        <w:t>, т.е. можно задать необходимое кол-во итераций задачи (как пример- управление шаговым двигателем).</w:t>
+      </w:r>
+    </w:p>
+    <w:p>
+      <w:pPr>
+        <w:ind w:firstLine="567"/>
+        <w:rPr>
+          <w:i/>
+        </w:rPr>
+      </w:pPr>
+      <w:r>
+        <w:t xml:space="preserve">События </w:t>
+      </w:r>
+      <w:r>
+        <w:t xml:space="preserve">(подробнее в </w:t>
+      </w:r>
+      <w:proofErr w:type="spellStart"/>
+      <w:r>
+        <w:t>event_groups.h</w:t>
+      </w:r>
+      <w:proofErr w:type="spellEnd"/>
+      <w:r>
+        <w:t xml:space="preserve">) </w:t>
+      </w:r>
+      <w:r>
+        <w:t xml:space="preserve">объединяют флаги в группы. Задача может быть настроена на обработку конкретного флага события. </w:t>
       </w:r>
       <w:r>
         <w:br/>
+      </w:r>
+      <w:r>
+        <w:rPr>
+          <w:i/>
+        </w:rPr>
+        <w:t xml:space="preserve">На основе событий построена </w:t>
+      </w:r>
+      <w:r>
+        <w:rPr>
+          <w:i/>
+          <w:lang w:val="en-US"/>
+        </w:rPr>
+        <w:t>OSAL</w:t>
+      </w:r>
+      <w:r>
+        <w:rPr>
+          <w:i/>
+        </w:rPr>
+        <w:t xml:space="preserve"> от </w:t>
+      </w:r>
+      <w:proofErr w:type="spellStart"/>
+      <w:r>
+        <w:rPr>
+          <w:i/>
+          <w:lang w:val="en-US"/>
+        </w:rPr>
+        <w:t>Ti</w:t>
+      </w:r>
+      <w:proofErr w:type="spellEnd"/>
+      <w:r>
+        <w:rPr>
+          <w:i/>
+        </w:rPr>
+        <w:t>, там последовательно (по приоритетам), ОС пр</w:t>
+      </w:r>
+      <w:r>
+        <w:rPr>
+          <w:i/>
+        </w:rPr>
+        <w:t>оверяет группы</w:t>
+      </w:r>
+      <w:r>
+        <w:rPr>
+          <w:i/>
+        </w:rPr>
+        <w:t xml:space="preserve"> событий задачи (просто</w:t>
+      </w:r>
+      <w:r>
+        <w:rPr>
+          <w:i/>
+        </w:rPr>
+        <w:t>е</w:t>
+      </w:r>
+      <w:r>
+        <w:rPr>
+          <w:i/>
+        </w:rPr>
+        <w:t xml:space="preserve"> 16и битное число), если</w:t>
+      </w:r>
+      <w:r>
+        <w:rPr>
+          <w:i/>
+        </w:rPr>
+        <w:t xml:space="preserve"> флаг</w:t>
+      </w:r>
+      <w:r>
+        <w:rPr>
+          <w:i/>
+        </w:rPr>
+        <w:t xml:space="preserve"> </w:t>
+      </w:r>
+      <w:r>
+        <w:rPr>
+          <w:i/>
+        </w:rPr>
+        <w:t>есть,</w:t>
+      </w:r>
+      <w:r>
+        <w:rPr>
+          <w:i/>
+        </w:rPr>
+        <w:t xml:space="preserve"> то передает управление задаче, если</w:t>
+      </w:r>
+      <w:r>
+        <w:rPr>
+          <w:i/>
+        </w:rPr>
+        <w:t xml:space="preserve"> флага</w:t>
+      </w:r>
+      <w:r>
+        <w:rPr>
+          <w:i/>
+        </w:rPr>
+        <w:t xml:space="preserve"> </w:t>
+      </w:r>
+      <w:r>
+        <w:rPr>
+          <w:i/>
+        </w:rPr>
+        <w:t>нету,</w:t>
+      </w:r>
+      <w:r>
+        <w:rPr>
+          <w:i/>
+        </w:rPr>
+        <w:t xml:space="preserve"> то проверяет следующую группу. Однако за один квант времени может быть выполнена лишь одна задача (возможно может быть выполнена следующая задача с более низким приоритетом, не проверял)</w:t>
+      </w:r>
+      <w:r>
+        <w:rPr>
+          <w:i/>
+        </w:rPr>
+        <w:t>.</w:t>
+      </w:r>
+      <w:r>
+        <w:rPr>
+          <w:i/>
+        </w:rPr>
+        <w:t xml:space="preserve"> Очереди для передачи данных</w:t>
+      </w:r>
+      <w:r>
+        <w:rPr>
+          <w:i/>
+        </w:rPr>
+        <w:t>/</w:t>
+      </w:r>
+      <w:r>
+        <w:rPr>
+          <w:i/>
+        </w:rPr>
+        <w:t xml:space="preserve">команд так же организованы через события (точнее есть зарезервированный флаг на событие получения </w:t>
+      </w:r>
+      <w:proofErr w:type="gramStart"/>
+      <w:r>
+        <w:rPr>
+          <w:i/>
+        </w:rPr>
+        <w:t>сообщения..</w:t>
+      </w:r>
+      <w:proofErr w:type="gramEnd"/>
+      <w:r>
+        <w:rPr>
+          <w:i/>
+        </w:rPr>
+        <w:t xml:space="preserve"> </w:t>
+      </w:r>
+      <w:r>
+        <w:rPr>
+          <w:i/>
+        </w:rPr>
+        <w:t xml:space="preserve">от одной задачи </w:t>
+      </w:r>
+      <w:r>
+        <w:rPr>
+          <w:i/>
+        </w:rPr>
+        <w:t>для задачи</w:t>
+      </w:r>
+      <w:r>
+        <w:rPr>
+          <w:i/>
+        </w:rPr>
+        <w:t>, что то вроде нотификации</w:t>
+      </w:r>
+      <w:r>
+        <w:rPr>
+          <w:i/>
+        </w:rPr>
+        <w:t>)</w:t>
+      </w:r>
+    </w:p>
+    <w:p>
+      <w:pPr>
+        <w:ind w:firstLine="567"/>
+      </w:pPr>
+      <w:r>
+        <w:t>Нотификация</w:t>
+      </w:r>
+      <w:r>
+        <w:t>. Функц</w:t>
+      </w:r>
+      <w:r>
+        <w:t xml:space="preserve">ии по типу </w:t>
+      </w:r>
+      <w:proofErr w:type="spellStart"/>
+      <w:r>
+        <w:rPr>
+          <w:lang w:val="en-US"/>
+        </w:rPr>
+        <w:t>TaskNotify</w:t>
+      </w:r>
+      <w:proofErr w:type="spellEnd"/>
+      <w:proofErr w:type="gramStart"/>
+      <w:r>
+        <w:t>…(</w:t>
+      </w:r>
+      <w:proofErr w:type="gramEnd"/>
+      <w:r>
+        <w:t>)</w:t>
+      </w:r>
+      <w:r>
+        <w:t xml:space="preserve">. Работает через </w:t>
+      </w:r>
+      <w:r>
+        <w:rPr>
+          <w:lang w:val="en-US"/>
+        </w:rPr>
+        <w:t>TCB</w:t>
+      </w:r>
+      <w:r>
+        <w:t>.</w:t>
       </w:r>
       <w:bookmarkStart w:id="0" w:name="_GoBack"/>
       <w:bookmarkEnd w:id="0"/>
+    </w:p>
+    <w:p>
+      <w:pPr>
+        <w:spacing w:after="0"/>
+        <w:ind w:firstLine="567"/>
+      </w:pPr>
+      <w:r>
+        <w:t xml:space="preserve">Касаемо сборки проекта. Отдельное внимание стоит уделить используемым библиотекам и файлам по типу </w:t>
+      </w:r>
+      <w:r>
+        <w:rPr>
+          <w:lang w:val="en-US"/>
+        </w:rPr>
+        <w:t>startup</w:t>
+      </w:r>
+      <w:r>
+        <w:t>_</w:t>
+      </w:r>
+      <w:proofErr w:type="gramStart"/>
+      <w:r>
+        <w:rPr>
+          <w:lang w:val="en-US"/>
+        </w:rPr>
+        <w:t>xxx</w:t>
+      </w:r>
+      <w:r>
+        <w:t>.</w:t>
+      </w:r>
+      <w:r>
+        <w:rPr>
+          <w:lang w:val="en-US"/>
+        </w:rPr>
+        <w:t>s</w:t>
+      </w:r>
+      <w:proofErr w:type="gramEnd"/>
+      <w:r>
+        <w:t xml:space="preserve"> </w:t>
+      </w:r>
+      <w:r>
+        <w:t>приоритеты и обработчики прерываний в разных библиотеках определены по-разному. Например</w:t>
+      </w:r>
+      <w:r>
+        <w:t xml:space="preserve">, </w:t>
+      </w:r>
+      <w:r>
+        <w:t xml:space="preserve">при использовании </w:t>
+      </w:r>
+      <w:r>
+        <w:t>“</w:t>
+      </w:r>
+      <w:proofErr w:type="spellStart"/>
+      <w:r>
+        <w:rPr>
+          <w:lang w:val="en-US"/>
+        </w:rPr>
+        <w:t>stm</w:t>
+      </w:r>
+      <w:proofErr w:type="spellEnd"/>
+      <w:r>
+        <w:t>32</w:t>
+      </w:r>
+      <w:r>
+        <w:rPr>
+          <w:lang w:val="en-US"/>
+        </w:rPr>
+        <w:t>f</w:t>
+      </w:r>
+      <w:r>
+        <w:t>10</w:t>
+      </w:r>
+      <w:r>
+        <w:rPr>
+          <w:lang w:val="en-US"/>
+        </w:rPr>
+        <w:t>x</w:t>
+      </w:r>
+      <w:r>
+        <w:t>.</w:t>
+      </w:r>
+      <w:r>
+        <w:rPr>
+          <w:lang w:val="en-US"/>
+        </w:rPr>
+        <w:t>h</w:t>
+      </w:r>
+      <w:r>
+        <w:t>”</w:t>
+      </w:r>
+      <w:r>
+        <w:t xml:space="preserve"> (большая) + </w:t>
+      </w:r>
+      <w:r>
+        <w:t>startup_stm32f10x_md.s</w:t>
+      </w:r>
+      <w:r>
+        <w:t xml:space="preserve"> необходимо в </w:t>
+      </w:r>
+      <w:proofErr w:type="spellStart"/>
+      <w:r>
+        <w:t>FreeRTOSConfig.h</w:t>
+      </w:r>
+      <w:proofErr w:type="spellEnd"/>
+      <w:r>
+        <w:t xml:space="preserve"> определить макросы</w:t>
+      </w:r>
+      <w:r>
+        <w:t>:</w:t>
+      </w:r>
+      <w:r>
+        <w:br/>
+        <w:t>#</w:t>
+      </w:r>
+      <w:proofErr w:type="spellStart"/>
+      <w:r>
+        <w:t>define</w:t>
+      </w:r>
+      <w:proofErr w:type="spellEnd"/>
+      <w:r>
+        <w:t xml:space="preserve"> </w:t>
+      </w:r>
+      <w:proofErr w:type="spellStart"/>
+      <w:r>
+        <w:t>vPortSVCHandler</w:t>
+      </w:r>
+      <w:proofErr w:type="spellEnd"/>
+      <w:r>
+        <w:t xml:space="preserve"> </w:t>
+      </w:r>
+      <w:proofErr w:type="spellStart"/>
+      <w:r>
+        <w:t>SVC_Handler</w:t>
+      </w:r>
+      <w:proofErr w:type="spellEnd"/>
+    </w:p>
+    <w:p>
+      <w:pPr>
+        <w:spacing w:after="0"/>
+      </w:pPr>
+      <w:r>
+        <w:t>#</w:t>
+      </w:r>
+      <w:r>
+        <w:rPr>
+          <w:lang w:val="en-US"/>
+        </w:rPr>
+        <w:t>define</w:t>
+      </w:r>
+      <w:r>
+        <w:t xml:space="preserve"> </w:t>
+      </w:r>
+      <w:proofErr w:type="spellStart"/>
+      <w:r>
+        <w:rPr>
+          <w:lang w:val="en-US"/>
+        </w:rPr>
+        <w:t>xPortPendSVHandler</w:t>
+      </w:r>
+      <w:proofErr w:type="spellEnd"/>
+      <w:r>
+        <w:t xml:space="preserve"> </w:t>
+      </w:r>
+      <w:proofErr w:type="spellStart"/>
+      <w:r>
+        <w:rPr>
+          <w:lang w:val="en-US"/>
+        </w:rPr>
+        <w:t>PendSV</w:t>
+      </w:r>
+      <w:proofErr w:type="spellEnd"/>
+      <w:r>
+        <w:t>_</w:t>
+      </w:r>
+      <w:r>
+        <w:rPr>
+          <w:lang w:val="en-US"/>
+        </w:rPr>
+        <w:t>Handler</w:t>
+      </w:r>
+    </w:p>
+    <w:p>
+      <w:pPr>
+        <w:spacing w:after="0"/>
+      </w:pPr>
+      <w:r>
+        <w:t>#</w:t>
+      </w:r>
+      <w:r>
+        <w:rPr>
+          <w:lang w:val="en-US"/>
+        </w:rPr>
+        <w:t>define</w:t>
+      </w:r>
+      <w:r>
+        <w:t xml:space="preserve"> </w:t>
+      </w:r>
+      <w:proofErr w:type="spellStart"/>
+      <w:r>
+        <w:rPr>
+          <w:lang w:val="en-US"/>
+        </w:rPr>
+        <w:t>xPortSysTickHandler</w:t>
+      </w:r>
+      <w:proofErr w:type="spellEnd"/>
+      <w:r>
+        <w:t xml:space="preserve"> </w:t>
+      </w:r>
+      <w:proofErr w:type="spellStart"/>
+      <w:r>
+        <w:rPr>
+          <w:lang w:val="en-US"/>
+        </w:rPr>
+        <w:t>SysTick</w:t>
+      </w:r>
+      <w:proofErr w:type="spellEnd"/>
+      <w:r>
+        <w:t>_</w:t>
+      </w:r>
+      <w:r>
+        <w:rPr>
+          <w:lang w:val="en-US"/>
+        </w:rPr>
+        <w:t>Handler</w:t>
+      </w:r>
+      <w:r>
+        <w:br/>
+      </w:r>
+      <w:r>
+        <w:t>Про</w:t>
+      </w:r>
+      <w:r>
+        <w:t xml:space="preserve"> </w:t>
+      </w:r>
+      <w:r>
+        <w:t>тактирование</w:t>
+      </w:r>
+      <w:r>
+        <w:t xml:space="preserve">, </w:t>
+      </w:r>
+      <w:r>
+        <w:t>которое может быть где то сконфигурировано</w:t>
+      </w:r>
+      <w:r>
+        <w:t xml:space="preserve">, </w:t>
+      </w:r>
+      <w:r>
+        <w:t>тоже забывать не стоит</w:t>
+      </w:r>
+    </w:p>
+    <w:p>
+      <w:pPr>
+        <w:ind w:firstLine="567"/>
+      </w:pPr>
     </w:p>
     <w:sectPr>
       <w:pgSz w:w="11906" w:h="16838"/>
@@ -1155,6 +2050,17 @@
       <w:contextualSpacing/>
     </w:pPr>
   </w:style>
+  <w:style w:type="character" w:styleId="a4">
+    <w:name w:val="Hyperlink"/>
+    <w:basedOn w:val="a0"/>
+    <w:uiPriority w:val="99"/>
+    <w:unhideWhenUsed/>
+    <w:rsid w:val="00377AC7"/>
+    <w:rPr>
+      <w:color w:val="0563C1" w:themeColor="hyperlink"/>
+      <w:u w:val="single"/>
+    </w:rPr>
+  </w:style>
 </w:styles>
 </file>
 

</xml_diff>